<commit_message>
dodanie info do sprawka
</commit_message>
<xml_diff>
--- a/sprawozdanie.docx
+++ b/sprawozdanie.docx
@@ -227,23 +227,7 @@
                   <w:sz w:val="36"/>
                   <w:szCs w:val="36"/>
                 </w:rPr>
-                <m:t>*</m:t>
-              </m:r>
-              <m:r>
-                <w:rPr>
-                  <w:rFonts w:ascii="Cambria Math" w:hAnsi="Cambria Math"/>
-                  <w:sz w:val="36"/>
-                  <w:szCs w:val="36"/>
-                </w:rPr>
-                <m:t>z</m:t>
-              </m:r>
-              <m:r>
-                <w:rPr>
-                  <w:rFonts w:ascii="Cambria Math" w:hAnsi="Cambria Math"/>
-                  <w:sz w:val="36"/>
-                  <w:szCs w:val="36"/>
-                </w:rPr>
-                <m:t>+</m:t>
+                <m:t>*z+</m:t>
               </m:r>
               <m:sSup>
                 <m:sSupPr>
@@ -4044,19 +4028,1066 @@
         <w:t>8.</w:t>
       </w:r>
       <w:r>
+        <w:t xml:space="preserve"> Symulacja układu i porównanie z modelem referencyjnym</w:t>
+      </w:r>
+      <w:r>
+        <w:t>.</w:t>
+      </w:r>
+    </w:p>
+    <w:p>
+      <w:r>
+        <w:t>Transmitancja modelu referencyjnego ma następującą postać</w:t>
+      </w:r>
+    </w:p>
+    <w:p>
+      <w:pPr>
+        <w:jc w:val="center"/>
+        <w:rPr>
+          <w:rFonts w:eastAsiaTheme="minorEastAsia"/>
+          <w:sz w:val="36"/>
+          <w:szCs w:val="36"/>
+        </w:rPr>
+      </w:pPr>
+      <m:oMathPara>
+        <m:oMath>
+          <m:r>
+            <w:rPr>
+              <w:rFonts w:ascii="Cambria Math" w:hAnsi="Cambria Math"/>
+              <w:sz w:val="36"/>
+              <w:szCs w:val="36"/>
+            </w:rPr>
+            <m:t>H</m:t>
+          </m:r>
+          <m:d>
+            <m:dPr>
+              <m:ctrlPr>
+                <w:rPr>
+                  <w:rFonts w:ascii="Cambria Math" w:hAnsi="Cambria Math"/>
+                  <w:i/>
+                  <w:sz w:val="36"/>
+                  <w:szCs w:val="36"/>
+                </w:rPr>
+              </m:ctrlPr>
+            </m:dPr>
+            <m:e>
+              <m:r>
+                <w:rPr>
+                  <w:rFonts w:ascii="Cambria Math" w:hAnsi="Cambria Math"/>
+                  <w:sz w:val="36"/>
+                  <w:szCs w:val="36"/>
+                </w:rPr>
+                <m:t>z</m:t>
+              </m:r>
+            </m:e>
+          </m:d>
+          <m:r>
+            <w:rPr>
+              <w:rFonts w:ascii="Cambria Math" w:hAnsi="Cambria Math"/>
+              <w:sz w:val="36"/>
+              <w:szCs w:val="36"/>
+            </w:rPr>
+            <m:t>=</m:t>
+          </m:r>
+          <m:f>
+            <m:fPr>
+              <m:ctrlPr>
+                <w:rPr>
+                  <w:rFonts w:ascii="Cambria Math" w:hAnsi="Cambria Math"/>
+                  <w:i/>
+                  <w:sz w:val="36"/>
+                  <w:szCs w:val="36"/>
+                </w:rPr>
+              </m:ctrlPr>
+            </m:fPr>
+            <m:num>
+              <m:sSup>
+                <m:sSupPr>
+                  <m:ctrlPr>
+                    <w:rPr>
+                      <w:rFonts w:ascii="Cambria Math" w:hAnsi="Cambria Math"/>
+                      <w:i/>
+                      <w:sz w:val="36"/>
+                      <w:szCs w:val="36"/>
+                    </w:rPr>
+                  </m:ctrlPr>
+                </m:sSupPr>
+                <m:e>
+                  <m:r>
+                    <w:rPr>
+                      <w:rFonts w:ascii="Cambria Math" w:hAnsi="Cambria Math"/>
+                      <w:sz w:val="36"/>
+                      <w:szCs w:val="36"/>
+                    </w:rPr>
+                    <m:t>z</m:t>
+                  </m:r>
+                </m:e>
+                <m:sup>
+                  <m:r>
+                    <w:rPr>
+                      <w:rFonts w:ascii="Cambria Math" w:hAnsi="Cambria Math"/>
+                      <w:sz w:val="36"/>
+                      <w:szCs w:val="36"/>
+                    </w:rPr>
+                    <m:t>2</m:t>
+                  </m:r>
+                </m:sup>
+              </m:sSup>
+              <m:r>
+                <w:rPr>
+                  <w:rFonts w:ascii="Cambria Math" w:hAnsi="Cambria Math"/>
+                  <w:sz w:val="36"/>
+                  <w:szCs w:val="36"/>
+                </w:rPr>
+                <m:t>-2*z+7</m:t>
+              </m:r>
+            </m:num>
+            <m:den>
+              <m:sSup>
+                <m:sSupPr>
+                  <m:ctrlPr>
+                    <w:rPr>
+                      <w:rFonts w:ascii="Cambria Math" w:hAnsi="Cambria Math"/>
+                      <w:i/>
+                      <w:sz w:val="36"/>
+                      <w:szCs w:val="36"/>
+                    </w:rPr>
+                  </m:ctrlPr>
+                </m:sSupPr>
+                <m:e>
+                  <m:r>
+                    <w:rPr>
+                      <w:rFonts w:ascii="Cambria Math" w:hAnsi="Cambria Math"/>
+                      <w:sz w:val="36"/>
+                      <w:szCs w:val="36"/>
+                    </w:rPr>
+                    <m:t>z</m:t>
+                  </m:r>
+                </m:e>
+                <m:sup>
+                  <m:r>
+                    <w:rPr>
+                      <w:rFonts w:ascii="Cambria Math" w:hAnsi="Cambria Math"/>
+                      <w:sz w:val="36"/>
+                      <w:szCs w:val="36"/>
+                    </w:rPr>
+                    <m:t>3</m:t>
+                  </m:r>
+                </m:sup>
+              </m:sSup>
+              <m:r>
+                <w:rPr>
+                  <w:rFonts w:ascii="Cambria Math" w:hAnsi="Cambria Math"/>
+                  <w:sz w:val="36"/>
+                  <w:szCs w:val="36"/>
+                </w:rPr>
+                <m:t>+</m:t>
+              </m:r>
+              <m:r>
+                <w:rPr>
+                  <w:rFonts w:ascii="Cambria Math" w:hAnsi="Cambria Math"/>
+                  <w:sz w:val="36"/>
+                  <w:szCs w:val="36"/>
+                </w:rPr>
+                <m:t>0.125</m:t>
+              </m:r>
+              <m:r>
+                <w:rPr>
+                  <w:rFonts w:ascii="Cambria Math" w:hAnsi="Cambria Math"/>
+                  <w:sz w:val="36"/>
+                  <w:szCs w:val="36"/>
+                </w:rPr>
+                <m:t>*z</m:t>
+              </m:r>
+              <m:r>
+                <w:rPr>
+                  <w:rFonts w:ascii="Cambria Math" w:hAnsi="Cambria Math"/>
+                  <w:sz w:val="36"/>
+                  <w:szCs w:val="36"/>
+                </w:rPr>
+                <m:t>-0.4375</m:t>
+              </m:r>
+            </m:den>
+          </m:f>
+        </m:oMath>
+      </m:oMathPara>
+    </w:p>
+    <w:p>
+      <w:pPr>
+        <w:rPr>
+          <w:rFonts w:eastAsiaTheme="minorEastAsia"/>
+        </w:rPr>
+      </w:pPr>
+      <w:r>
+        <w:rPr>
+          <w:rFonts w:eastAsiaTheme="minorEastAsia"/>
+        </w:rPr>
+        <w:t>By zamontować w tym układzie regulator ,</w:t>
+      </w:r>
+      <w:r>
+        <w:rPr>
+          <w:rFonts w:eastAsiaTheme="minorEastAsia"/>
+          <w:sz w:val="36"/>
+          <w:szCs w:val="36"/>
+        </w:rPr>
         <w:t xml:space="preserve"> </w:t>
       </w:r>
       <w:r>
-        <w:t>Symulacja układu i porównanie z modelem referencyjnym</w:t>
-      </w:r>
-    </w:p>
-    <w:p>
-      <w:r>
+        <w:rPr>
+          <w:rFonts w:eastAsiaTheme="minorEastAsia"/>
+        </w:rPr>
+        <w:t>trzeba było odnaleźć jego równanie stanowe.Po przekształceniu równanie stanu naszego modelu referencyjnego ma postać.</w:t>
+      </w:r>
+    </w:p>
+    <w:p>
+      <w:pPr>
+        <w:jc w:val="center"/>
+        <w:rPr>
+          <w:rFonts w:eastAsiaTheme="minorEastAsia"/>
+        </w:rPr>
+      </w:pPr>
+      <m:oMathPara>
+        <m:oMath>
+          <m:r>
+            <w:rPr>
+              <w:rFonts w:ascii="Cambria Math" w:hAnsi="Cambria Math"/>
+            </w:rPr>
+            <m:t>x</m:t>
+          </m:r>
+          <m:d>
+            <m:dPr>
+              <m:ctrlPr>
+                <w:rPr>
+                  <w:rFonts w:ascii="Cambria Math" w:hAnsi="Cambria Math"/>
+                  <w:i/>
+                </w:rPr>
+              </m:ctrlPr>
+            </m:dPr>
+            <m:e>
+              <m:r>
+                <w:rPr>
+                  <w:rFonts w:ascii="Cambria Math" w:hAnsi="Cambria Math"/>
+                </w:rPr>
+                <m:t>n+1</m:t>
+              </m:r>
+            </m:e>
+          </m:d>
+          <m:r>
+            <w:rPr>
+              <w:rFonts w:ascii="Cambria Math" w:hAnsi="Cambria Math"/>
+            </w:rPr>
+            <m:t>=</m:t>
+          </m:r>
+          <m:d>
+            <m:dPr>
+              <m:begChr m:val="["/>
+              <m:endChr m:val="]"/>
+              <m:ctrlPr>
+                <w:rPr>
+                  <w:rFonts w:ascii="Cambria Math" w:hAnsi="Cambria Math"/>
+                  <w:i/>
+                </w:rPr>
+              </m:ctrlPr>
+            </m:dPr>
+            <m:e>
+              <m:m>
+                <m:mPr>
+                  <m:mcs>
+                    <m:mc>
+                      <m:mcPr>
+                        <m:count m:val="3"/>
+                        <m:mcJc m:val="center"/>
+                      </m:mcPr>
+                    </m:mc>
+                  </m:mcs>
+                  <m:ctrlPr>
+                    <w:rPr>
+                      <w:rFonts w:ascii="Cambria Math" w:hAnsi="Cambria Math"/>
+                      <w:i/>
+                    </w:rPr>
+                  </m:ctrlPr>
+                </m:mPr>
+                <m:mr>
+                  <m:e>
+                    <m:r>
+                      <w:rPr>
+                        <w:rFonts w:ascii="Cambria Math" w:hAnsi="Cambria Math"/>
+                      </w:rPr>
+                      <m:t>0</m:t>
+                    </m:r>
+                  </m:e>
+                  <m:e>
+                    <m:r>
+                      <w:rPr>
+                        <w:rFonts w:ascii="Cambria Math" w:hAnsi="Cambria Math"/>
+                      </w:rPr>
+                      <m:t>-0.125</m:t>
+                    </m:r>
+                  </m:e>
+                  <m:e>
+                    <m:r>
+                      <w:rPr>
+                        <w:rFonts w:ascii="Cambria Math" w:hAnsi="Cambria Math"/>
+                      </w:rPr>
+                      <m:t xml:space="preserve">  0.4375</m:t>
+                    </m:r>
+                  </m:e>
+                </m:mr>
+                <m:mr>
+                  <m:e>
+                    <m:r>
+                      <w:rPr>
+                        <w:rFonts w:ascii="Cambria Math" w:hAnsi="Cambria Math"/>
+                      </w:rPr>
+                      <m:t>1</m:t>
+                    </m:r>
+                  </m:e>
+                  <m:e>
+                    <m:r>
+                      <w:rPr>
+                        <w:rFonts w:ascii="Cambria Math" w:hAnsi="Cambria Math"/>
+                      </w:rPr>
+                      <m:t>0</m:t>
+                    </m:r>
+                  </m:e>
+                  <m:e>
+                    <m:r>
+                      <w:rPr>
+                        <w:rFonts w:ascii="Cambria Math" w:hAnsi="Cambria Math"/>
+                      </w:rPr>
+                      <m:t>0</m:t>
+                    </m:r>
+                  </m:e>
+                </m:mr>
+                <m:mr>
+                  <m:e>
+                    <m:r>
+                      <w:rPr>
+                        <w:rFonts w:ascii="Cambria Math" w:hAnsi="Cambria Math"/>
+                      </w:rPr>
+                      <m:t>0</m:t>
+                    </m:r>
+                  </m:e>
+                  <m:e>
+                    <m:r>
+                      <w:rPr>
+                        <w:rFonts w:ascii="Cambria Math" w:hAnsi="Cambria Math"/>
+                      </w:rPr>
+                      <m:t>1</m:t>
+                    </m:r>
+                  </m:e>
+                  <m:e>
+                    <m:r>
+                      <w:rPr>
+                        <w:rFonts w:ascii="Cambria Math" w:hAnsi="Cambria Math"/>
+                      </w:rPr>
+                      <m:t>0</m:t>
+                    </m:r>
+                  </m:e>
+                </m:mr>
+              </m:m>
+            </m:e>
+          </m:d>
+          <m:r>
+            <w:rPr>
+              <w:rFonts w:ascii="Cambria Math" w:hAnsi="Cambria Math"/>
+            </w:rPr>
+            <m:t>*x</m:t>
+          </m:r>
+          <m:d>
+            <m:dPr>
+              <m:ctrlPr>
+                <w:rPr>
+                  <w:rFonts w:ascii="Cambria Math" w:hAnsi="Cambria Math"/>
+                  <w:i/>
+                </w:rPr>
+              </m:ctrlPr>
+            </m:dPr>
+            <m:e>
+              <m:r>
+                <w:rPr>
+                  <w:rFonts w:ascii="Cambria Math" w:hAnsi="Cambria Math"/>
+                </w:rPr>
+                <m:t>n</m:t>
+              </m:r>
+            </m:e>
+          </m:d>
+          <m:r>
+            <w:rPr>
+              <w:rFonts w:ascii="Cambria Math" w:hAnsi="Cambria Math"/>
+            </w:rPr>
+            <m:t>+</m:t>
+          </m:r>
+          <m:d>
+            <m:dPr>
+              <m:begChr m:val="["/>
+              <m:endChr m:val="]"/>
+              <m:ctrlPr>
+                <w:rPr>
+                  <w:rFonts w:ascii="Cambria Math" w:eastAsiaTheme="minorEastAsia" w:hAnsi="Cambria Math" w:cs="Cambria Math"/>
+                </w:rPr>
+              </m:ctrlPr>
+            </m:dPr>
+            <m:e>
+              <m:m>
+                <m:mPr>
+                  <m:mcs>
+                    <m:mc>
+                      <m:mcPr>
+                        <m:count m:val="1"/>
+                        <m:mcJc m:val="center"/>
+                      </m:mcPr>
+                    </m:mc>
+                  </m:mcs>
+                  <m:ctrlPr>
+                    <w:rPr>
+                      <w:rFonts w:ascii="Cambria Math" w:eastAsiaTheme="minorEastAsia" w:hAnsi="Cambria Math" w:cs="Cambria Math"/>
+                      <w:i/>
+                    </w:rPr>
+                  </m:ctrlPr>
+                </m:mPr>
+                <m:mr>
+                  <m:e>
+                    <m:r>
+                      <w:rPr>
+                        <w:rFonts w:ascii="Cambria Math" w:eastAsiaTheme="minorEastAsia" w:hAnsi="Cambria Math" w:cs="Cambria Math"/>
+                      </w:rPr>
+                      <m:t>1</m:t>
+                    </m:r>
+                  </m:e>
+                </m:mr>
+                <m:mr>
+                  <m:e>
+                    <m:r>
+                      <w:rPr>
+                        <w:rFonts w:ascii="Cambria Math" w:eastAsiaTheme="minorEastAsia" w:hAnsi="Cambria Math" w:cs="Cambria Math"/>
+                      </w:rPr>
+                      <m:t>0</m:t>
+                    </m:r>
+                  </m:e>
+                </m:mr>
+                <m:mr>
+                  <m:e>
+                    <m:r>
+                      <w:rPr>
+                        <w:rFonts w:ascii="Cambria Math" w:eastAsiaTheme="minorEastAsia" w:hAnsi="Cambria Math" w:cs="Cambria Math"/>
+                      </w:rPr>
+                      <m:t>0</m:t>
+                    </m:r>
+                  </m:e>
+                </m:mr>
+              </m:m>
+            </m:e>
+          </m:d>
+          <m:r>
+            <m:rPr>
+              <m:sty m:val="p"/>
+            </m:rPr>
+            <w:rPr>
+              <w:rFonts w:ascii="Cambria Math" w:eastAsiaTheme="minorEastAsia" w:hAnsi="Cambria Math" w:cs="Cambria Math"/>
+            </w:rPr>
+            <m:t>*u(n)</m:t>
+          </m:r>
+        </m:oMath>
+      </m:oMathPara>
+    </w:p>
+    <w:p>
+      <w:pPr>
+        <w:jc w:val="center"/>
+      </w:pPr>
+      <m:oMathPara>
+        <m:oMath>
+          <m:r>
+            <w:rPr>
+              <w:rFonts w:ascii="Cambria Math" w:hAnsi="Cambria Math"/>
+            </w:rPr>
+            <m:t>y</m:t>
+          </m:r>
+          <m:d>
+            <m:dPr>
+              <m:ctrlPr>
+                <w:rPr>
+                  <w:rFonts w:ascii="Cambria Math" w:hAnsi="Cambria Math"/>
+                  <w:i/>
+                </w:rPr>
+              </m:ctrlPr>
+            </m:dPr>
+            <m:e>
+              <m:r>
+                <w:rPr>
+                  <w:rFonts w:ascii="Cambria Math" w:hAnsi="Cambria Math"/>
+                </w:rPr>
+                <m:t>t</m:t>
+              </m:r>
+            </m:e>
+          </m:d>
+          <m:r>
+            <w:rPr>
+              <w:rFonts w:ascii="Cambria Math" w:hAnsi="Cambria Math"/>
+            </w:rPr>
+            <m:t>=</m:t>
+          </m:r>
+          <m:sSup>
+            <m:sSupPr>
+              <m:ctrlPr>
+                <w:rPr>
+                  <w:rFonts w:ascii="Cambria Math" w:hAnsi="Cambria Math"/>
+                  <w:i/>
+                </w:rPr>
+              </m:ctrlPr>
+            </m:sSupPr>
+            <m:e>
+              <m:d>
+                <m:dPr>
+                  <m:begChr m:val="["/>
+                  <m:endChr m:val="]"/>
+                  <m:ctrlPr>
+                    <w:rPr>
+                      <w:rFonts w:ascii="Cambria Math" w:hAnsi="Cambria Math"/>
+                      <w:i/>
+                    </w:rPr>
+                  </m:ctrlPr>
+                </m:dPr>
+                <m:e>
+                  <m:m>
+                    <m:mPr>
+                      <m:mcs>
+                        <m:mc>
+                          <m:mcPr>
+                            <m:count m:val="3"/>
+                            <m:mcJc m:val="center"/>
+                          </m:mcPr>
+                        </m:mc>
+                      </m:mcs>
+                      <m:ctrlPr>
+                        <w:rPr>
+                          <w:rFonts w:ascii="Cambria Math" w:hAnsi="Cambria Math"/>
+                          <w:i/>
+                        </w:rPr>
+                      </m:ctrlPr>
+                    </m:mPr>
+                    <m:mr>
+                      <m:e>
+                        <m:r>
+                          <w:rPr>
+                            <w:rFonts w:ascii="Cambria Math" w:hAnsi="Cambria Math"/>
+                          </w:rPr>
+                          <m:t>1</m:t>
+                        </m:r>
+                      </m:e>
+                      <m:e>
+                        <m:r>
+                          <w:rPr>
+                            <w:rFonts w:ascii="Cambria Math" w:hAnsi="Cambria Math"/>
+                          </w:rPr>
+                          <m:t>-2</m:t>
+                        </m:r>
+                      </m:e>
+                      <m:e>
+                        <m:r>
+                          <w:rPr>
+                            <w:rFonts w:ascii="Cambria Math" w:hAnsi="Cambria Math"/>
+                          </w:rPr>
+                          <m:t>7</m:t>
+                        </m:r>
+                      </m:e>
+                    </m:mr>
+                  </m:m>
+                </m:e>
+              </m:d>
+            </m:e>
+            <m:sup>
+              <m:r>
+                <w:rPr>
+                  <w:rFonts w:ascii="Cambria Math" w:hAnsi="Cambria Math"/>
+                </w:rPr>
+                <m:t>T</m:t>
+              </m:r>
+            </m:sup>
+          </m:sSup>
+          <m:r>
+            <w:rPr>
+              <w:rFonts w:ascii="Cambria Math" w:hAnsi="Cambria Math"/>
+            </w:rPr>
+            <m:t>*x</m:t>
+          </m:r>
+          <m:d>
+            <m:dPr>
+              <m:ctrlPr>
+                <w:rPr>
+                  <w:rFonts w:ascii="Cambria Math" w:hAnsi="Cambria Math"/>
+                  <w:i/>
+                </w:rPr>
+              </m:ctrlPr>
+            </m:dPr>
+            <m:e>
+              <m:r>
+                <w:rPr>
+                  <w:rFonts w:ascii="Cambria Math" w:hAnsi="Cambria Math"/>
+                </w:rPr>
+                <m:t>n</m:t>
+              </m:r>
+            </m:e>
+          </m:d>
+          <m:r>
+            <w:rPr>
+              <w:rFonts w:ascii="Cambria Math" w:hAnsi="Cambria Math"/>
+            </w:rPr>
+            <m:t>+</m:t>
+          </m:r>
+          <m:d>
+            <m:dPr>
+              <m:begChr m:val="["/>
+              <m:endChr m:val="]"/>
+              <m:ctrlPr>
+                <w:rPr>
+                  <w:rFonts w:ascii="Cambria Math" w:eastAsiaTheme="minorEastAsia" w:hAnsi="Cambria Math"/>
+                  <w:i/>
+                </w:rPr>
+              </m:ctrlPr>
+            </m:dPr>
+            <m:e>
+              <m:r>
+                <w:rPr>
+                  <w:rFonts w:ascii="Cambria Math" w:eastAsiaTheme="minorEastAsia" w:hAnsi="Cambria Math"/>
+                </w:rPr>
+                <m:t>0</m:t>
+              </m:r>
+            </m:e>
+          </m:d>
+          <m:r>
+            <m:rPr>
+              <m:sty m:val="p"/>
+            </m:rPr>
+            <w:rPr>
+              <w:rFonts w:ascii="Cambria Math" w:eastAsiaTheme="minorEastAsia" w:hAnsi="Cambria Math" w:cs="Cambria Math"/>
+            </w:rPr>
+            <m:t>*u(n)</m:t>
+          </m:r>
+        </m:oMath>
+      </m:oMathPara>
+    </w:p>
+    <w:p>
+      <w:r>
+        <w:t>Dzięki odnalezieniu modelu stanowego jesteśmy w stanie dodać regulator PID do naszego układu.Po dodaniu układ prezentuje się następująco.</w:t>
+      </w:r>
+    </w:p>
+    <w:p>
+      <w:r>
+        <w:rPr>
+          <w:noProof/>
+        </w:rPr>
+        <w:lastRenderedPageBreak/>
+        <w:drawing>
+          <wp:inline distT="0" distB="0" distL="0" distR="0" wp14:anchorId="0AD9FA25" wp14:editId="61E14211">
+            <wp:extent cx="5760720" cy="2216150"/>
+            <wp:effectExtent l="0" t="0" r="0" b="0"/>
+            <wp:docPr id="2" name="Obraz 2"/>
+            <wp:cNvGraphicFramePr>
+              <a:graphicFrameLocks xmlns:a="http://schemas.openxmlformats.org/drawingml/2006/main" noChangeAspect="1"/>
+            </wp:cNvGraphicFramePr>
+            <a:graphic xmlns:a="http://schemas.openxmlformats.org/drawingml/2006/main">
+              <a:graphicData uri="http://schemas.openxmlformats.org/drawingml/2006/picture">
+                <pic:pic xmlns:pic="http://schemas.openxmlformats.org/drawingml/2006/picture">
+                  <pic:nvPicPr>
+                    <pic:cNvPr id="1" name=""/>
+                    <pic:cNvPicPr/>
+                  </pic:nvPicPr>
+                  <pic:blipFill>
+                    <a:blip r:embed="rId15"/>
+                    <a:stretch>
+                      <a:fillRect/>
+                    </a:stretch>
+                  </pic:blipFill>
+                  <pic:spPr>
+                    <a:xfrm>
+                      <a:off x="0" y="0"/>
+                      <a:ext cx="5760720" cy="2216150"/>
+                    </a:xfrm>
+                    <a:prstGeom prst="rect">
+                      <a:avLst/>
+                    </a:prstGeom>
+                  </pic:spPr>
+                </pic:pic>
+              </a:graphicData>
+            </a:graphic>
+          </wp:inline>
+        </w:drawing>
+      </w:r>
+    </w:p>
+    <w:p>
+      <w:r>
+        <w:t>Gdzie górny układ jest układem bez sterownika,a dolny ze sterownikiem PID.</w:t>
+      </w:r>
+    </w:p>
+    <w:p>
+      <w:r>
+        <w:t>Po podłączeniu układu do oscyloskopu oraz ustaleniu odpowiednich nastaw regulatora ze wcześniejszego modelu ,na ekranie można zaobserwować taką odpowiedź.</w:t>
+      </w:r>
+    </w:p>
+    <w:p>
+      <w:pPr>
+        <w:jc w:val="center"/>
+      </w:pPr>
+    </w:p>
+    <w:p>
+      <w:r>
+        <w:rPr>
+          <w:noProof/>
+        </w:rPr>
+        <w:drawing>
+          <wp:inline distT="0" distB="0" distL="0" distR="0" wp14:anchorId="144E263B" wp14:editId="5862F7A5">
+            <wp:extent cx="6400800" cy="3714750"/>
+            <wp:effectExtent l="0" t="0" r="0" b="0"/>
+            <wp:docPr id="9" name="Obraz 9"/>
+            <wp:cNvGraphicFramePr>
+              <a:graphicFrameLocks xmlns:a="http://schemas.openxmlformats.org/drawingml/2006/main" noChangeAspect="1"/>
+            </wp:cNvGraphicFramePr>
+            <a:graphic xmlns:a="http://schemas.openxmlformats.org/drawingml/2006/main">
+              <a:graphicData uri="http://schemas.openxmlformats.org/drawingml/2006/picture">
+                <pic:pic xmlns:pic="http://schemas.openxmlformats.org/drawingml/2006/picture">
+                  <pic:nvPicPr>
+                    <pic:cNvPr id="1" name=""/>
+                    <pic:cNvPicPr/>
+                  </pic:nvPicPr>
+                  <pic:blipFill>
+                    <a:blip r:embed="rId16"/>
+                    <a:stretch>
+                      <a:fillRect/>
+                    </a:stretch>
+                  </pic:blipFill>
+                  <pic:spPr>
+                    <a:xfrm>
+                      <a:off x="0" y="0"/>
+                      <a:ext cx="6400800" cy="3714750"/>
+                    </a:xfrm>
+                    <a:prstGeom prst="rect">
+                      <a:avLst/>
+                    </a:prstGeom>
+                  </pic:spPr>
+                </pic:pic>
+              </a:graphicData>
+            </a:graphic>
+          </wp:inline>
+        </w:drawing>
+      </w:r>
+    </w:p>
+    <w:p>
+      <w:r>
+        <w:t>Widać,że dodanie sterownika PID powoduje zmniejszenie astatyzmu tego układu.Wynika to z faktu,że na początku nasz układ śledził skok bez błędnie,rampę ze stałym uchybem.Więc miał on astatyzm pierwszego rzędu.</w:t>
+      </w:r>
+    </w:p>
+    <w:p>
+      <w:pPr>
+        <w:rPr>
+          <w:rFonts w:eastAsiaTheme="minorEastAsia"/>
+        </w:rPr>
+      </w:pPr>
+      <w:r>
+        <w:t xml:space="preserve">Widać jednak,że po dodaniu sterownika PID nasz układ utracił astatyzm i śledzi pobudzenie z nieskończenie dużym błędęm.Według MATLAB odpowiedź układu to </w:t>
+      </w:r>
+      <m:oMath>
+        <m:r>
+          <m:rPr>
+            <m:sty m:val="p"/>
+          </m:rPr>
+          <w:rPr>
+            <w:rFonts w:ascii="Cambria Math" w:hAnsi="Cambria Math"/>
+          </w:rPr>
+          <m:t>1.29</m:t>
+        </m:r>
+        <m:r>
+          <m:rPr>
+            <m:sty m:val="p"/>
+          </m:rPr>
+          <w:rPr>
+            <w:rFonts w:ascii="Cambria Math" w:hAnsi="Cambria Math" w:cs="Cambria Math"/>
+          </w:rPr>
+          <m:t>*</m:t>
+        </m:r>
+        <m:sSup>
+          <m:sSupPr>
+            <m:ctrlPr>
+              <w:rPr>
+                <w:rFonts w:ascii="Cambria Math" w:hAnsi="Cambria Math"/>
+                <w:i/>
+              </w:rPr>
+            </m:ctrlPr>
+          </m:sSupPr>
+          <m:e>
+            <m:r>
+              <w:rPr>
+                <w:rFonts w:ascii="Cambria Math" w:hAnsi="Cambria Math"/>
+              </w:rPr>
+              <m:t>10</m:t>
+            </m:r>
+          </m:e>
+          <m:sup>
+            <m:r>
+              <w:rPr>
+                <w:rFonts w:ascii="Cambria Math" w:hAnsi="Cambria Math"/>
+              </w:rPr>
+              <m:t>59</m:t>
+            </m:r>
+          </m:sup>
+        </m:sSup>
+      </m:oMath>
+      <w:r>
+        <w:rPr>
+          <w:rFonts w:eastAsiaTheme="minorEastAsia"/>
+        </w:rPr>
+        <w:t>.</w:t>
+      </w:r>
+      <w:r>
+        <w:rPr>
+          <w:rFonts w:eastAsiaTheme="minorEastAsia"/>
+        </w:rPr>
+        <w:t>Jest to spowodowane członem całkującym  w sterowniku PID.</w:t>
+      </w:r>
+    </w:p>
+    <w:p>
+      <w:r>
+        <w:rPr>
+          <w:rFonts w:eastAsiaTheme="minorEastAsia"/>
+        </w:rPr>
+        <w:t>Po usunięciu sterownika całkującego ,można zaobserwować oczekiwaną odpowiedź skokową.</w:t>
+      </w:r>
+    </w:p>
+    <w:p>
+      <w:r>
+        <w:rPr>
+          <w:noProof/>
+        </w:rPr>
+        <w:lastRenderedPageBreak/>
+        <w:drawing>
+          <wp:inline distT="0" distB="0" distL="0" distR="0" wp14:anchorId="5C9A8C98" wp14:editId="6E7FFDF4">
+            <wp:extent cx="6153150" cy="3904615"/>
+            <wp:effectExtent l="0" t="0" r="0" b="635"/>
+            <wp:docPr id="8" name="Obraz 8"/>
+            <wp:cNvGraphicFramePr>
+              <a:graphicFrameLocks xmlns:a="http://schemas.openxmlformats.org/drawingml/2006/main" noChangeAspect="1"/>
+            </wp:cNvGraphicFramePr>
+            <a:graphic xmlns:a="http://schemas.openxmlformats.org/drawingml/2006/main">
+              <a:graphicData uri="http://schemas.openxmlformats.org/drawingml/2006/picture">
+                <pic:pic xmlns:pic="http://schemas.openxmlformats.org/drawingml/2006/picture">
+                  <pic:nvPicPr>
+                    <pic:cNvPr id="1" name=""/>
+                    <pic:cNvPicPr/>
+                  </pic:nvPicPr>
+                  <pic:blipFill>
+                    <a:blip r:embed="rId17"/>
+                    <a:stretch>
+                      <a:fillRect/>
+                    </a:stretch>
+                  </pic:blipFill>
+                  <pic:spPr>
+                    <a:xfrm>
+                      <a:off x="0" y="0"/>
+                      <a:ext cx="6153150" cy="3904615"/>
+                    </a:xfrm>
+                    <a:prstGeom prst="rect">
+                      <a:avLst/>
+                    </a:prstGeom>
+                  </pic:spPr>
+                </pic:pic>
+              </a:graphicData>
+            </a:graphic>
+          </wp:inline>
+        </w:drawing>
+      </w:r>
+    </w:p>
+    <w:p>
+      <w:r>
+        <w:t>Charakterystyka parametrów odpowiedzi skokowej została przedstawiona w poniższej tabelce.</w:t>
+      </w:r>
+    </w:p>
+    <w:tbl>
+      <w:tblPr>
+        <w:tblStyle w:val="Tabela-Siatka"/>
+        <w:tblW w:w="0" w:type="auto"/>
+        <w:tblLook w:val="04A0" w:firstRow="1" w:lastRow="0" w:firstColumn="1" w:lastColumn="0" w:noHBand="0" w:noVBand="1"/>
+      </w:tblPr>
+      <w:tblGrid>
+        <w:gridCol w:w="3020"/>
+        <w:gridCol w:w="3021"/>
+        <w:gridCol w:w="3021"/>
+      </w:tblGrid>
+      <w:tr>
+        <w:tc>
+          <w:tcPr>
+            <w:tcW w:w="3020" w:type="dxa"/>
+          </w:tcPr>
+          <w:p/>
+        </w:tc>
+        <w:tc>
+          <w:tcPr>
+            <w:tcW w:w="3021" w:type="dxa"/>
+          </w:tcPr>
+          <w:p>
+            <w:r>
+              <w:t>Czas ustalania</w:t>
+            </w:r>
+          </w:p>
+        </w:tc>
+        <w:tc>
+          <w:tcPr>
+            <w:tcW w:w="3021" w:type="dxa"/>
+          </w:tcPr>
+          <w:p>
+            <w:r>
+              <w:t>Przeregulowanie</w:t>
+            </w:r>
+          </w:p>
+        </w:tc>
+      </w:tr>
+      <w:tr>
+        <w:tc>
+          <w:tcPr>
+            <w:tcW w:w="3020" w:type="dxa"/>
+          </w:tcPr>
+          <w:p>
+            <w:r>
+              <w:t>Ze sterownikiem PD</w:t>
+            </w:r>
+          </w:p>
+        </w:tc>
+        <w:tc>
+          <w:tcPr>
+            <w:tcW w:w="3021" w:type="dxa"/>
+          </w:tcPr>
+          <w:p>
+            <w:r>
+              <w:t>62</w:t>
+            </w:r>
+            <w:r>
+              <w:t>ms</w:t>
+            </w:r>
+          </w:p>
+        </w:tc>
+        <w:tc>
+          <w:tcPr>
+            <w:tcW w:w="3021" w:type="dxa"/>
+          </w:tcPr>
+          <w:p>
+            <w:r>
+              <w:t>0</w:t>
+            </w:r>
+            <w:r>
+              <w:t>%</w:t>
+            </w:r>
+          </w:p>
+        </w:tc>
+      </w:tr>
+      <w:tr>
+        <w:tc>
+          <w:tcPr>
+            <w:tcW w:w="3020" w:type="dxa"/>
+          </w:tcPr>
+          <w:p>
+            <w:r>
+              <w:t>Bez sterownikiem PD</w:t>
+            </w:r>
+          </w:p>
+        </w:tc>
+        <w:tc>
+          <w:tcPr>
+            <w:tcW w:w="3021" w:type="dxa"/>
+          </w:tcPr>
+          <w:p>
+            <w:r>
+              <w:t>87ms</w:t>
+            </w:r>
+          </w:p>
+        </w:tc>
+        <w:tc>
+          <w:tcPr>
+            <w:tcW w:w="3021" w:type="dxa"/>
+          </w:tcPr>
+          <w:p>
+            <w:r>
+              <w:t>1</w:t>
+            </w:r>
+            <w:r>
+              <w:t>%</w:t>
+            </w:r>
+          </w:p>
+        </w:tc>
+      </w:tr>
+    </w:tbl>
+    <w:p>
+      <w:r>
+        <w:t xml:space="preserve">Z początku ,patrząc na parametry odpowiedzi skokowej ciężko jest dostrzec różnicę,jednak największą jest jakość naszej odpowiedzi skokowej.Bez sterownika PD </w:t>
+      </w:r>
+      <w:r>
+        <w:t>podczas narastania</w:t>
+      </w:r>
+      <w:r>
+        <w:t xml:space="preserve"> odpowiedź ma charakter oscylacyjny.Po zastosowaniu sterownika PD została ona znacznie wygładzona co przedstawia poniższy wykres.</w:t>
+      </w:r>
+    </w:p>
+    <w:p>
+      <w:pPr>
+        <w:jc w:val="center"/>
+      </w:pPr>
+      <w:r>
+        <w:rPr>
+          <w:noProof/>
+        </w:rPr>
+        <w:drawing>
+          <wp:inline distT="0" distB="0" distL="0" distR="0" wp14:anchorId="2CE70BE7" wp14:editId="6F2E8480">
+            <wp:extent cx="1152525" cy="3198066"/>
+            <wp:effectExtent l="0" t="0" r="0" b="2540"/>
+            <wp:docPr id="10" name="Obraz 10"/>
+            <wp:cNvGraphicFramePr>
+              <a:graphicFrameLocks xmlns:a="http://schemas.openxmlformats.org/drawingml/2006/main" noChangeAspect="1"/>
+            </wp:cNvGraphicFramePr>
+            <a:graphic xmlns:a="http://schemas.openxmlformats.org/drawingml/2006/main">
+              <a:graphicData uri="http://schemas.openxmlformats.org/drawingml/2006/picture">
+                <pic:pic xmlns:pic="http://schemas.openxmlformats.org/drawingml/2006/picture">
+                  <pic:nvPicPr>
+                    <pic:cNvPr id="1" name=""/>
+                    <pic:cNvPicPr/>
+                  </pic:nvPicPr>
+                  <pic:blipFill>
+                    <a:blip r:embed="rId18"/>
+                    <a:stretch>
+                      <a:fillRect/>
+                    </a:stretch>
+                  </pic:blipFill>
+                  <pic:spPr>
+                    <a:xfrm>
+                      <a:off x="0" y="0"/>
+                      <a:ext cx="1178603" cy="3270428"/>
+                    </a:xfrm>
+                    <a:prstGeom prst="rect">
+                      <a:avLst/>
+                    </a:prstGeom>
+                  </pic:spPr>
+                </pic:pic>
+              </a:graphicData>
+            </a:graphic>
+          </wp:inline>
+        </w:drawing>
+      </w:r>
+    </w:p>
+    <w:p>
+      <w:r>
+        <w:lastRenderedPageBreak/>
         <w:t>9.Wnioski z realizacji projektu</w:t>
+      </w:r>
+    </w:p>
+    <w:p>
+      <w:r>
+        <w:t>Najważniejszą umiejętnością jaką zyskałem podczas wykonywania danego projektu ,jest możliwość identyfikacji oraz zamodelowania realnej odpowiedzi skokowej.Jest to bardzo istotna umiejętność dzięki której jesteśmy w stanie stworzyć regulator dla obiektu ,którego transmitancji nie znamy.Często na przykład podczas rozbudowanych układów nie jesteśmy w stanie wyprowadzić całkowitej transmitancji takiego obiektu.Jednak po aproksymacji układu innym,prostrzym jesteśmy w stanie uzyskać dość dobre oraz zadowalające rezultaty.Miałem już z tym do czynienia wcześniej na przedmiotach ze Sterowania Analogowego oraz Metod Numerycznych.Myślę,że jest to ciekawa kwestia.</w:t>
       </w:r>
       <w:bookmarkStart w:id="0" w:name="_GoBack"/>
       <w:bookmarkEnd w:id="0"/>
     </w:p>
+    <w:p>
+      <w:r>
+        <w:t>Po wykonaniu danego projektu można wysnuć wiele wniosków.</w:t>
+      </w:r>
+    </w:p>
+    <w:p/>
     <w:sectPr>
       <w:pgSz w:w="11906" w:h="16838"/>
       <w:pgMar w:top="1417" w:right="1417" w:bottom="1417" w:left="1417" w:header="708" w:footer="708" w:gutter="0"/>

</xml_diff>